<commit_message>
Updated to include "Retrieve upcoming class"
</commit_message>
<xml_diff>
--- a/Documents/Protocols.docx
+++ b/Documents/Protocols.docx
@@ -130,9 +130,141 @@
       </w:hyperlink>
     </w:p>
     <w:p>
+      <w:r>
+        <w:t>Retrieve Upcoming</w:t>
+      </w:r>
       <w:bookmarkStart w:id="0" w:name="_GoBack"/>
       <w:bookmarkEnd w:id="0"/>
+      <w:r>
+        <w:t xml:space="preserve"> Class</w:t>
+      </w:r>
     </w:p>
+    <w:tbl>
+      <w:tblPr>
+        <w:tblStyle w:val="TableGrid"/>
+        <w:tblW w:w="0" w:type="auto"/>
+        <w:tblLook w:val="04A0" w:firstRow="1" w:lastRow="0" w:firstColumn="1" w:lastColumn="0" w:noHBand="0" w:noVBand="1"/>
+      </w:tblPr>
+      <w:tblGrid>
+        <w:gridCol w:w="844"/>
+        <w:gridCol w:w="7136"/>
+        <w:gridCol w:w="1036"/>
+      </w:tblGrid>
+      <w:tr>
+        <w:tc>
+          <w:tcPr>
+            <w:tcW w:w="846" w:type="dxa"/>
+          </w:tcPr>
+          <w:p>
+            <w:r>
+              <w:t>Client</w:t>
+            </w:r>
+          </w:p>
+        </w:tc>
+        <w:tc>
+          <w:tcPr>
+            <w:tcW w:w="7229" w:type="dxa"/>
+          </w:tcPr>
+          <w:p/>
+        </w:tc>
+        <w:tc>
+          <w:tcPr>
+            <w:tcW w:w="941" w:type="dxa"/>
+          </w:tcPr>
+          <w:p>
+            <w:r>
+              <w:t>Server</w:t>
+            </w:r>
+          </w:p>
+        </w:tc>
+      </w:tr>
+      <w:tr>
+        <w:tc>
+          <w:tcPr>
+            <w:tcW w:w="846" w:type="dxa"/>
+          </w:tcPr>
+          <w:p>
+            <w:r>
+              <w:t>Send</w:t>
+            </w:r>
+          </w:p>
+        </w:tc>
+        <w:tc>
+          <w:tcPr>
+            <w:tcW w:w="7229" w:type="dxa"/>
+          </w:tcPr>
+          <w:p>
+            <w:r>
+              <w:t>username: STRING</w:t>
+            </w:r>
+          </w:p>
+        </w:tc>
+        <w:tc>
+          <w:tcPr>
+            <w:tcW w:w="941" w:type="dxa"/>
+          </w:tcPr>
+          <w:p/>
+        </w:tc>
+      </w:tr>
+      <w:tr>
+        <w:tc>
+          <w:tcPr>
+            <w:tcW w:w="846" w:type="dxa"/>
+          </w:tcPr>
+          <w:p/>
+        </w:tc>
+        <w:tc>
+          <w:tcPr>
+            <w:tcW w:w="7229" w:type="dxa"/>
+          </w:tcPr>
+          <w:p>
+            <w:r>
+              <w:t>Class Details:</w:t>
+            </w:r>
+          </w:p>
+          <w:p>
+            <w:r>
+              <w:t>Class: CSXXXX</w:t>
+            </w:r>
+            <w:r>
+              <w:br/>
+              <w:t>Venue: MBLT</w:t>
+            </w:r>
+            <w:r>
+              <w:br/>
+              <w:t>Geolocation_X: 1.0123</w:t>
+            </w:r>
+          </w:p>
+          <w:p>
+            <w:r>
+              <w:t>Geolocation_Y: 1.2334</w:t>
+            </w:r>
+          </w:p>
+          <w:p>
+            <w:r>
+              <w:t>Lecturer: Dave Cohen</w:t>
+            </w:r>
+          </w:p>
+        </w:tc>
+        <w:tc>
+          <w:tcPr>
+            <w:tcW w:w="941" w:type="dxa"/>
+          </w:tcPr>
+          <w:p>
+            <w:r>
+              <w:t>Expected</w:t>
+            </w:r>
+          </w:p>
+        </w:tc>
+      </w:tr>
+    </w:tbl>
+    <w:p/>
+    <w:p>
+      <w:r>
+        <w:t>Server is expected to query the database and checks the class within the 10 min before and 15 min after the class time.</w:t>
+      </w:r>
+    </w:p>
+    <w:p/>
     <w:sectPr>
       <w:pgSz w:w="11906" w:h="16838"/>
       <w:pgMar w:top="1440" w:right="1440" w:bottom="1440" w:left="1440" w:header="708" w:footer="708" w:gutter="0"/>

</xml_diff>

<commit_message>
Updated protocol for attendance sign in
</commit_message>
<xml_diff>
--- a/Documents/Protocols.docx
+++ b/Documents/Protocols.docx
@@ -92,7 +92,15 @@
           </w:tcPr>
           <w:p>
             <w:r>
-              <w:t>Data: success/failure</w:t>
+              <w:t>State</w:t>
+            </w:r>
+            <w:r>
+              <w:t>: success/failure</w:t>
+            </w:r>
+          </w:p>
+          <w:p>
+            <w:r>
+              <w:t>Token: salt value</w:t>
             </w:r>
           </w:p>
         </w:tc>
@@ -133,8 +141,6 @@
       <w:r>
         <w:t>Retrieve Upcoming</w:t>
       </w:r>
-      <w:bookmarkStart w:id="0" w:name="_GoBack"/>
-      <w:bookmarkEnd w:id="0"/>
       <w:r>
         <w:t xml:space="preserve"> Class</w:t>
       </w:r>
@@ -224,6 +230,11 @@
           </w:p>
           <w:p>
             <w:r>
+              <w:t>Class: classID</w:t>
+            </w:r>
+          </w:p>
+          <w:p>
+            <w:r>
               <w:t>Class: CSXXXX</w:t>
             </w:r>
             <w:r>
@@ -243,6 +254,11 @@
           <w:p>
             <w:r>
               <w:t>Lecturer: Dave Cohen</w:t>
+            </w:r>
+          </w:p>
+          <w:p>
+            <w:r>
+              <w:t>Hash: hash of above data with SHA256 with salt</w:t>
             </w:r>
           </w:p>
         </w:tc>
@@ -264,6 +280,161 @@
         <w:t>Server is expected to query the database and checks the class within the 10 min before and 15 min after the class time.</w:t>
       </w:r>
     </w:p>
+    <w:p>
+      <w:r>
+        <w:t>Attendance Sign-in</w:t>
+      </w:r>
+    </w:p>
+    <w:tbl>
+      <w:tblPr>
+        <w:tblStyle w:val="TableGrid"/>
+        <w:tblW w:w="0" w:type="auto"/>
+        <w:tblLook w:val="04A0" w:firstRow="1" w:lastRow="0" w:firstColumn="1" w:lastColumn="0" w:noHBand="0" w:noVBand="1"/>
+      </w:tblPr>
+      <w:tblGrid>
+        <w:gridCol w:w="844"/>
+        <w:gridCol w:w="7136"/>
+        <w:gridCol w:w="1036"/>
+      </w:tblGrid>
+      <w:tr>
+        <w:tc>
+          <w:tcPr>
+            <w:tcW w:w="846" w:type="dxa"/>
+          </w:tcPr>
+          <w:p>
+            <w:r>
+              <w:t>Client</w:t>
+            </w:r>
+          </w:p>
+        </w:tc>
+        <w:tc>
+          <w:tcPr>
+            <w:tcW w:w="7229" w:type="dxa"/>
+          </w:tcPr>
+          <w:p/>
+        </w:tc>
+        <w:tc>
+          <w:tcPr>
+            <w:tcW w:w="941" w:type="dxa"/>
+          </w:tcPr>
+          <w:p>
+            <w:r>
+              <w:t>Server</w:t>
+            </w:r>
+          </w:p>
+        </w:tc>
+      </w:tr>
+      <w:tr>
+        <w:tc>
+          <w:tcPr>
+            <w:tcW w:w="846" w:type="dxa"/>
+          </w:tcPr>
+          <w:p>
+            <w:r>
+              <w:t>Send</w:t>
+            </w:r>
+          </w:p>
+        </w:tc>
+        <w:tc>
+          <w:tcPr>
+            <w:tcW w:w="7229" w:type="dxa"/>
+          </w:tcPr>
+          <w:p>
+            <w:r>
+              <w:t>username: STRING</w:t>
+            </w:r>
+          </w:p>
+          <w:p>
+            <w:r>
+              <w:t>Class: classID</w:t>
+            </w:r>
+          </w:p>
+          <w:p>
+            <w:r>
+              <w:t>Authentication Code: code</w:t>
+            </w:r>
+          </w:p>
+          <w:p>
+            <w:r>
+              <w:t>Geo_X: 1.0123</w:t>
+            </w:r>
+          </w:p>
+          <w:p>
+            <w:r>
+              <w:t>Geo_Y: 1.2334</w:t>
+            </w:r>
+          </w:p>
+          <w:p>
+            <w:r>
+              <w:t>Hash: SHA256 of above data with salt</w:t>
+            </w:r>
+          </w:p>
+        </w:tc>
+        <w:tc>
+          <w:tcPr>
+            <w:tcW w:w="941" w:type="dxa"/>
+          </w:tcPr>
+          <w:p/>
+        </w:tc>
+      </w:tr>
+      <w:tr>
+        <w:tc>
+          <w:tcPr>
+            <w:tcW w:w="846" w:type="dxa"/>
+          </w:tcPr>
+          <w:p/>
+        </w:tc>
+        <w:tc>
+          <w:tcPr>
+            <w:tcW w:w="7229" w:type="dxa"/>
+          </w:tcPr>
+          <w:p>
+            <w:r>
+              <w:t>State</w:t>
+            </w:r>
+            <w:r>
+              <w:t>: success/failure</w:t>
+            </w:r>
+            <w:r>
+              <w:t>/late</w:t>
+            </w:r>
+          </w:p>
+          <w:p>
+            <w:r>
+              <w:t xml:space="preserve">Hash: </w:t>
+            </w:r>
+            <w:r>
+              <w:t>SHA256 of above data with salt</w:t>
+            </w:r>
+          </w:p>
+        </w:tc>
+        <w:tc>
+          <w:tcPr>
+            <w:tcW w:w="941" w:type="dxa"/>
+          </w:tcPr>
+          <w:p>
+            <w:r>
+              <w:t>Expected</w:t>
+            </w:r>
+          </w:p>
+        </w:tc>
+      </w:tr>
+    </w:tbl>
+    <w:p/>
+    <w:p>
+      <w:r>
+        <w:t xml:space="preserve">Server is expected to query the database and checks the class within the 10 min before </w:t>
+      </w:r>
+      <w:r>
+        <w:t>and 15 min after the class time, checks the authentication code, and match student’s geo x and geo y and then</w:t>
+      </w:r>
+      <w:bookmarkStart w:id="0" w:name="_GoBack"/>
+      <w:bookmarkEnd w:id="0"/>
+      <w:r>
+        <w:t xml:space="preserve"> registers user attendance and return result</w:t>
+      </w:r>
+    </w:p>
+    <w:p/>
     <w:p/>
     <w:sectPr>
       <w:pgSz w:w="11906" w:h="16838"/>

</xml_diff>